<commit_message>
Added nvidia opencl to report in stereo vision opencl
</commit_message>
<xml_diff>
--- a/StereoVisionCL/Report.docx
+++ b/StereoVisionCL/Report.docx
@@ -31,6 +31,9 @@
     </w:p>
     <w:p>
       <w:r>
+        <w:rPr>
+          <w:noProof/>
+        </w:rPr>
         <w:drawing>
           <wp:inline distT="0" distB="0" distL="0" distR="0" wp14:anchorId="23177E70" wp14:editId="5411089A">
             <wp:extent cx="5707380" cy="2545183"/>
@@ -82,6 +85,9 @@
     </w:p>
     <w:p>
       <w:r>
+        <w:rPr>
+          <w:noProof/>
+        </w:rPr>
         <w:drawing>
           <wp:inline distT="0" distB="0" distL="0" distR="0" wp14:anchorId="242FA4AB" wp14:editId="2F5D8DBA">
             <wp:extent cx="5731510" cy="2004060"/>
@@ -148,10 +154,7 @@
       </w:r>
       <w:proofErr w:type="spellEnd"/>
       <w:r>
-        <w:t xml:space="preserve"> = </w:t>
-      </w:r>
-      <w:r>
-        <w:t>15</w:t>
+        <w:t xml:space="preserve"> = 15</w:t>
       </w:r>
     </w:p>
     <w:p>
@@ -161,10 +164,7 @@
       </w:r>
       <w:proofErr w:type="spellEnd"/>
       <w:r>
-        <w:t xml:space="preserve"> = </w:t>
-      </w:r>
-      <w:r>
-        <w:t>15</w:t>
+        <w:t xml:space="preserve"> = 15</w:t>
       </w:r>
     </w:p>
     <w:p>
@@ -223,6 +223,7 @@
         <w:rPr>
           <w:b/>
           <w:bCs/>
+          <w:noProof/>
         </w:rPr>
         <w:drawing>
           <wp:inline distT="0" distB="0" distL="0" distR="0" wp14:anchorId="489DE342" wp14:editId="6C2440CD">
@@ -307,6 +308,7 @@
         <w:rPr>
           <w:b/>
           <w:bCs/>
+          <w:noProof/>
         </w:rPr>
         <w:drawing>
           <wp:inline distT="0" distB="0" distL="0" distR="0" wp14:anchorId="592903EF" wp14:editId="3775B998">
@@ -350,6 +352,164 @@
             </a:graphic>
           </wp:inline>
         </w:drawing>
+      </w:r>
+    </w:p>
+    <w:p>
+      <w:pPr>
+        <w:rPr>
+          <w:b/>
+          <w:bCs/>
+        </w:rPr>
+      </w:pPr>
+    </w:p>
+    <w:p>
+      <w:pPr>
+        <w:rPr>
+          <w:b/>
+          <w:bCs/>
+        </w:rPr>
+      </w:pPr>
+      <w:r>
+        <w:rPr>
+          <w:b/>
+          <w:bCs/>
+        </w:rPr>
+        <w:br w:type="page"/>
+      </w:r>
+    </w:p>
+    <w:p>
+      <w:pPr>
+        <w:pStyle w:val="Heading2"/>
+      </w:pPr>
+      <w:r>
+        <w:lastRenderedPageBreak/>
+        <w:t>OpenCL on Nvidia GTX 1070ti</w:t>
+      </w:r>
+    </w:p>
+    <w:p/>
+    <w:p>
+      <w:pPr>
+        <w:rPr>
+          <w:b/>
+          <w:bCs/>
+        </w:rPr>
+      </w:pPr>
+      <w:r>
+        <w:rPr>
+          <w:b/>
+          <w:bCs/>
+        </w:rPr>
+        <w:t>Resource Usage:</w:t>
+      </w:r>
+    </w:p>
+    <w:p>
+      <w:r>
+        <w:drawing>
+          <wp:inline distT="0" distB="0" distL="0" distR="0" wp14:anchorId="18FD559E" wp14:editId="15EB39BF">
+            <wp:extent cx="2828492" cy="1790700"/>
+            <wp:effectExtent l="0" t="0" r="0" b="0"/>
+            <wp:docPr id="2" name="Picture 2"/>
+            <wp:cNvGraphicFramePr>
+              <a:graphicFrameLocks xmlns:a="http://schemas.openxmlformats.org/drawingml/2006/main" noChangeAspect="1"/>
+            </wp:cNvGraphicFramePr>
+            <a:graphic xmlns:a="http://schemas.openxmlformats.org/drawingml/2006/main">
+              <a:graphicData uri="http://schemas.openxmlformats.org/drawingml/2006/picture">
+                <pic:pic xmlns:pic="http://schemas.openxmlformats.org/drawingml/2006/picture">
+                  <pic:nvPicPr>
+                    <pic:cNvPr id="1" name=""/>
+                    <pic:cNvPicPr/>
+                  </pic:nvPicPr>
+                  <pic:blipFill>
+                    <a:blip r:embed="rId8"/>
+                    <a:stretch>
+                      <a:fillRect/>
+                    </a:stretch>
+                  </pic:blipFill>
+                  <pic:spPr>
+                    <a:xfrm>
+                      <a:off x="0" y="0"/>
+                      <a:ext cx="2853027" cy="1806233"/>
+                    </a:xfrm>
+                    <a:prstGeom prst="rect">
+                      <a:avLst/>
+                    </a:prstGeom>
+                  </pic:spPr>
+                </pic:pic>
+              </a:graphicData>
+            </a:graphic>
+          </wp:inline>
+        </w:drawing>
+      </w:r>
+    </w:p>
+    <w:p>
+      <w:r>
+        <w:t>Ram: 153.4 MB</w:t>
+      </w:r>
+    </w:p>
+    <w:p>
+      <w:r>
+        <w:t>CPU: 17%</w:t>
+      </w:r>
+    </w:p>
+    <w:p/>
+    <w:p>
+      <w:pPr>
+        <w:rPr>
+          <w:b/>
+          <w:bCs/>
+        </w:rPr>
+      </w:pPr>
+      <w:r>
+        <w:rPr>
+          <w:b/>
+          <w:bCs/>
+        </w:rPr>
+        <w:t>Output:</w:t>
+      </w:r>
+    </w:p>
+    <w:p>
+      <w:r>
+        <w:drawing>
+          <wp:inline distT="0" distB="0" distL="0" distR="0" wp14:anchorId="78441AF8" wp14:editId="257F8262">
+            <wp:extent cx="5596331" cy="2705100"/>
+            <wp:effectExtent l="0" t="0" r="4445" b="0"/>
+            <wp:docPr id="6" name="Picture 6"/>
+            <wp:cNvGraphicFramePr>
+              <a:graphicFrameLocks xmlns:a="http://schemas.openxmlformats.org/drawingml/2006/main" noChangeAspect="1"/>
+            </wp:cNvGraphicFramePr>
+            <a:graphic xmlns:a="http://schemas.openxmlformats.org/drawingml/2006/main">
+              <a:graphicData uri="http://schemas.openxmlformats.org/drawingml/2006/picture">
+                <pic:pic xmlns:pic="http://schemas.openxmlformats.org/drawingml/2006/picture">
+                  <pic:nvPicPr>
+                    <pic:cNvPr id="1" name=""/>
+                    <pic:cNvPicPr/>
+                  </pic:nvPicPr>
+                  <pic:blipFill>
+                    <a:blip r:embed="rId9"/>
+                    <a:stretch>
+                      <a:fillRect/>
+                    </a:stretch>
+                  </pic:blipFill>
+                  <pic:spPr>
+                    <a:xfrm>
+                      <a:off x="0" y="0"/>
+                      <a:ext cx="5630027" cy="2721388"/>
+                    </a:xfrm>
+                    <a:prstGeom prst="rect">
+                      <a:avLst/>
+                    </a:prstGeom>
+                  </pic:spPr>
+                </pic:pic>
+              </a:graphicData>
+            </a:graphic>
+          </wp:inline>
+        </w:drawing>
+      </w:r>
+    </w:p>
+    <w:p/>
+    <w:p>
+      <w:r>
+        <w:t>As we can see the Nvidia GPU is approximately 5x faster than the integrated Intel GPU.</w:t>
       </w:r>
     </w:p>
     <w:sectPr>

</xml_diff>

<commit_message>
Added Cuda implementation for stereo vision
</commit_message>
<xml_diff>
--- a/StereoVisionCL/Report.docx
+++ b/StereoVisionCL/Report.docx
@@ -1,6 +1,6 @@
 
 <file path=word/document.xml><?xml version="1.0" encoding="utf-8"?>
-<w:document xmlns:wpc="http://schemas.microsoft.com/office/word/2010/wordprocessingCanvas" xmlns:cx="http://schemas.microsoft.com/office/drawing/2014/chartex" xmlns:cx1="http://schemas.microsoft.com/office/drawing/2015/9/8/chartex" xmlns:cx2="http://schemas.microsoft.com/office/drawing/2015/10/21/chartex" xmlns:cx3="http://schemas.microsoft.com/office/drawing/2016/5/9/chartex" xmlns:cx4="http://schemas.microsoft.com/office/drawing/2016/5/10/chartex" xmlns:cx5="http://schemas.microsoft.com/office/drawing/2016/5/11/chartex" xmlns:cx6="http://schemas.microsoft.com/office/drawing/2016/5/12/chartex" xmlns:cx7="http://schemas.microsoft.com/office/drawing/2016/5/13/chartex" xmlns:cx8="http://schemas.microsoft.com/office/drawing/2016/5/14/chartex" xmlns:mc="http://schemas.openxmlformats.org/markup-compatibility/2006" xmlns:aink="http://schemas.microsoft.com/office/drawing/2016/ink" xmlns:am3d="http://schemas.microsoft.com/office/drawing/2017/model3d" xmlns:o="urn:schemas-microsoft-com:office:office" xmlns:r="http://schemas.openxmlformats.org/officeDocument/2006/relationships" xmlns:m="http://schemas.openxmlformats.org/officeDocument/2006/math" xmlns:v="urn:schemas-microsoft-com:vml" xmlns:wp14="http://schemas.microsoft.com/office/word/2010/wordprocessingDrawing" xmlns:wp="http://schemas.openxmlformats.org/drawingml/2006/wordprocessingDrawing" xmlns:w10="urn:schemas-microsoft-com:office:word" xmlns:w="http://schemas.openxmlformats.org/wordprocessingml/2006/main" xmlns:w14="http://schemas.microsoft.com/office/word/2010/wordml" xmlns:w15="http://schemas.microsoft.com/office/word/2012/wordml" xmlns:w16cex="http://schemas.microsoft.com/office/word/2018/wordml/cex" xmlns:w16cid="http://schemas.microsoft.com/office/word/2016/wordml/cid" xmlns:w16="http://schemas.microsoft.com/office/word/2018/wordml" xmlns:w16se="http://schemas.microsoft.com/office/word/2015/wordml/symex" xmlns:wpg="http://schemas.microsoft.com/office/word/2010/wordprocessingGroup" xmlns:wpi="http://schemas.microsoft.com/office/word/2010/wordprocessingInk" xmlns:wne="http://schemas.microsoft.com/office/word/2006/wordml" xmlns:wps="http://schemas.microsoft.com/office/word/2010/wordprocessingShape" mc:Ignorable="w14 w15 w16se w16cid w16 w16cex wp14">
+<w:document xmlns:wpc="http://schemas.microsoft.com/office/word/2010/wordprocessingCanvas" xmlns:cx="http://schemas.microsoft.com/office/drawing/2014/chartex" xmlns:cx1="http://schemas.microsoft.com/office/drawing/2015/9/8/chartex" xmlns:cx2="http://schemas.microsoft.com/office/drawing/2015/10/21/chartex" xmlns:cx3="http://schemas.microsoft.com/office/drawing/2016/5/9/chartex" xmlns:cx4="http://schemas.microsoft.com/office/drawing/2016/5/10/chartex" xmlns:cx5="http://schemas.microsoft.com/office/drawing/2016/5/11/chartex" xmlns:cx6="http://schemas.microsoft.com/office/drawing/2016/5/12/chartex" xmlns:cx7="http://schemas.microsoft.com/office/drawing/2016/5/13/chartex" xmlns:cx8="http://schemas.microsoft.com/office/drawing/2016/5/14/chartex" xmlns:mc="http://schemas.openxmlformats.org/markup-compatibility/2006" xmlns:aink="http://schemas.microsoft.com/office/drawing/2016/ink" xmlns:am3d="http://schemas.microsoft.com/office/drawing/2017/model3d" xmlns:o="urn:schemas-microsoft-com:office:office" xmlns:r="http://schemas.openxmlformats.org/officeDocument/2006/relationships" xmlns:m="http://schemas.openxmlformats.org/officeDocument/2006/math" xmlns:v="urn:schemas-microsoft-com:vml" xmlns:wp14="http://schemas.microsoft.com/office/word/2010/wordprocessingDrawing" xmlns:wp="http://schemas.openxmlformats.org/drawingml/2006/wordprocessingDrawing" xmlns:w10="urn:schemas-microsoft-com:office:word" xmlns:w="http://schemas.openxmlformats.org/wordprocessingml/2006/main" xmlns:w14="http://schemas.microsoft.com/office/word/2010/wordml" xmlns:w15="http://schemas.microsoft.com/office/word/2012/wordml" xmlns:w16cid="http://schemas.microsoft.com/office/word/2016/wordml/cid" xmlns:w16se="http://schemas.microsoft.com/office/word/2015/wordml/symex" xmlns:wpg="http://schemas.microsoft.com/office/word/2010/wordprocessingGroup" xmlns:wpi="http://schemas.microsoft.com/office/word/2010/wordprocessingInk" xmlns:wne="http://schemas.microsoft.com/office/word/2006/wordml" xmlns:wps="http://schemas.microsoft.com/office/word/2010/wordprocessingShape" mc:Ignorable="w14 w15 w16se w16cid wp14">
   <w:body>
     <w:p>
       <w:pPr>
@@ -138,53 +138,28 @@
       </w:r>
     </w:p>
     <w:p>
-      <w:proofErr w:type="spellStart"/>
-      <w:r>
-        <w:t>maxDisp</w:t>
-      </w:r>
-      <w:proofErr w:type="spellEnd"/>
-      <w:r>
-        <w:t xml:space="preserve"> = 64</w:t>
-      </w:r>
-    </w:p>
-    <w:p>
-      <w:proofErr w:type="spellStart"/>
-      <w:r>
-        <w:t>windowWidth</w:t>
-      </w:r>
-      <w:proofErr w:type="spellEnd"/>
-      <w:r>
-        <w:t xml:space="preserve"> = 15</w:t>
-      </w:r>
-    </w:p>
-    <w:p>
-      <w:proofErr w:type="spellStart"/>
-      <w:r>
-        <w:t>windowHeight</w:t>
-      </w:r>
-      <w:proofErr w:type="spellEnd"/>
-      <w:r>
-        <w:t xml:space="preserve"> = 15</w:t>
-      </w:r>
-    </w:p>
-    <w:p>
-      <w:proofErr w:type="spellStart"/>
-      <w:r>
-        <w:t>crossCheckingThreshold</w:t>
-      </w:r>
-      <w:proofErr w:type="spellEnd"/>
-      <w:r>
-        <w:t xml:space="preserve"> = 2</w:t>
-      </w:r>
-    </w:p>
-    <w:p>
-      <w:proofErr w:type="spellStart"/>
-      <w:r>
-        <w:t>occlusionNeighbours</w:t>
-      </w:r>
-      <w:proofErr w:type="spellEnd"/>
-      <w:r>
-        <w:t xml:space="preserve"> = 256</w:t>
+      <w:r>
+        <w:t>maxDisp = 64</w:t>
+      </w:r>
+    </w:p>
+    <w:p>
+      <w:r>
+        <w:t>windowWidth = 15</w:t>
+      </w:r>
+    </w:p>
+    <w:p>
+      <w:r>
+        <w:t>windowHeight = 15</w:t>
+      </w:r>
+    </w:p>
+    <w:p>
+      <w:r>
+        <w:t>crossCheckingThreshold = 2</w:t>
+      </w:r>
+    </w:p>
+    <w:p>
+      <w:r>
+        <w:t>occlusionNeighbours = 256</w:t>
       </w:r>
     </w:p>
     <w:p>
@@ -404,6 +379,9 @@
     </w:p>
     <w:p>
       <w:r>
+        <w:rPr>
+          <w:noProof/>
+        </w:rPr>
         <w:drawing>
           <wp:inline distT="0" distB="0" distL="0" distR="0" wp14:anchorId="18FD559E" wp14:editId="15EB39BF">
             <wp:extent cx="2828492" cy="1790700"/>
@@ -469,6 +447,9 @@
     </w:p>
     <w:p>
       <w:r>
+        <w:rPr>
+          <w:noProof/>
+        </w:rPr>
         <w:drawing>
           <wp:inline distT="0" distB="0" distL="0" distR="0" wp14:anchorId="78441AF8" wp14:editId="257F8262">
             <wp:extent cx="5596331" cy="2705100"/>
@@ -512,6 +493,147 @@
         <w:t>As we can see the Nvidia GPU is approximately 5x faster than the integrated Intel GPU.</w:t>
       </w:r>
     </w:p>
+    <w:p/>
+    <w:p>
+      <w:r>
+        <w:br w:type="page"/>
+      </w:r>
+    </w:p>
+    <w:p>
+      <w:pPr>
+        <w:pStyle w:val="Heading2"/>
+      </w:pPr>
+      <w:r>
+        <w:lastRenderedPageBreak/>
+        <w:t>CUDA implementation on Nvidia GTX 1070ti</w:t>
+      </w:r>
+    </w:p>
+    <w:p/>
+    <w:p>
+      <w:pPr>
+        <w:rPr>
+          <w:b/>
+          <w:bCs/>
+        </w:rPr>
+      </w:pPr>
+      <w:r>
+        <w:rPr>
+          <w:b/>
+          <w:bCs/>
+        </w:rPr>
+        <w:t>Resource Usage:</w:t>
+      </w:r>
+    </w:p>
+    <w:p>
+      <w:r>
+        <w:drawing>
+          <wp:inline distT="0" distB="0" distL="0" distR="0" wp14:anchorId="78DD05C5" wp14:editId="5233478F">
+            <wp:extent cx="2810267" cy="1800476"/>
+            <wp:effectExtent l="0" t="0" r="9525" b="9525"/>
+            <wp:docPr id="7" name="Picture 7"/>
+            <wp:cNvGraphicFramePr>
+              <a:graphicFrameLocks xmlns:a="http://schemas.openxmlformats.org/drawingml/2006/main" noChangeAspect="1"/>
+            </wp:cNvGraphicFramePr>
+            <a:graphic xmlns:a="http://schemas.openxmlformats.org/drawingml/2006/main">
+              <a:graphicData uri="http://schemas.openxmlformats.org/drawingml/2006/picture">
+                <pic:pic xmlns:pic="http://schemas.openxmlformats.org/drawingml/2006/picture">
+                  <pic:nvPicPr>
+                    <pic:cNvPr id="1" name=""/>
+                    <pic:cNvPicPr/>
+                  </pic:nvPicPr>
+                  <pic:blipFill>
+                    <a:blip r:embed="rId10"/>
+                    <a:stretch>
+                      <a:fillRect/>
+                    </a:stretch>
+                  </pic:blipFill>
+                  <pic:spPr>
+                    <a:xfrm>
+                      <a:off x="0" y="0"/>
+                      <a:ext cx="2810267" cy="1800476"/>
+                    </a:xfrm>
+                    <a:prstGeom prst="rect">
+                      <a:avLst/>
+                    </a:prstGeom>
+                  </pic:spPr>
+                </pic:pic>
+              </a:graphicData>
+            </a:graphic>
+          </wp:inline>
+        </w:drawing>
+      </w:r>
+    </w:p>
+    <w:p>
+      <w:r>
+        <w:t>RAM: 274.1 MB</w:t>
+      </w:r>
+    </w:p>
+    <w:p>
+      <w:r>
+        <w:t>CPU: 17%</w:t>
+      </w:r>
+    </w:p>
+    <w:p/>
+    <w:p>
+      <w:r>
+        <w:rPr>
+          <w:b/>
+          <w:bCs/>
+        </w:rPr>
+        <w:t>Output:</w:t>
+      </w:r>
+    </w:p>
+    <w:p>
+      <w:r>
+        <w:drawing>
+          <wp:inline distT="0" distB="0" distL="0" distR="0" wp14:anchorId="0A5F2763" wp14:editId="016B8E9D">
+            <wp:extent cx="3981450" cy="4162225"/>
+            <wp:effectExtent l="0" t="0" r="0" b="0"/>
+            <wp:docPr id="9" name="Picture 9"/>
+            <wp:cNvGraphicFramePr>
+              <a:graphicFrameLocks xmlns:a="http://schemas.openxmlformats.org/drawingml/2006/main" noChangeAspect="1"/>
+            </wp:cNvGraphicFramePr>
+            <a:graphic xmlns:a="http://schemas.openxmlformats.org/drawingml/2006/main">
+              <a:graphicData uri="http://schemas.openxmlformats.org/drawingml/2006/picture">
+                <pic:pic xmlns:pic="http://schemas.openxmlformats.org/drawingml/2006/picture">
+                  <pic:nvPicPr>
+                    <pic:cNvPr id="1" name=""/>
+                    <pic:cNvPicPr/>
+                  </pic:nvPicPr>
+                  <pic:blipFill rotWithShape="1">
+                    <a:blip r:embed="rId11"/>
+                    <a:srcRect r="49978"/>
+                    <a:stretch/>
+                  </pic:blipFill>
+                  <pic:spPr bwMode="auto">
+                    <a:xfrm>
+                      <a:off x="0" y="0"/>
+                      <a:ext cx="3990190" cy="4171362"/>
+                    </a:xfrm>
+                    <a:prstGeom prst="rect">
+                      <a:avLst/>
+                    </a:prstGeom>
+                    <a:ln>
+                      <a:noFill/>
+                    </a:ln>
+                    <a:extLst>
+                      <a:ext uri="{53640926-AAD7-44D8-BBD7-CCE9431645EC}">
+                        <a14:shadowObscured xmlns:a14="http://schemas.microsoft.com/office/drawing/2010/main"/>
+                      </a:ext>
+                    </a:extLst>
+                  </pic:spPr>
+                </pic:pic>
+              </a:graphicData>
+            </a:graphic>
+          </wp:inline>
+        </w:drawing>
+      </w:r>
+    </w:p>
+    <w:p>
+      <w:r>
+        <w:t>From what we observe, CUDA implementation performs worse than OpenCL implementation. This is probably due to inefficient CUDA code.</w:t>
+      </w:r>
+    </w:p>
     <w:sectPr>
       <w:pgSz w:w="11906" w:h="16838"/>
       <w:pgMar w:top="1440" w:right="1440" w:bottom="1440" w:left="1440" w:header="708" w:footer="708" w:gutter="0"/>
@@ -523,7 +645,7 @@
 </file>
 
 <file path=word/styles.xml><?xml version="1.0" encoding="utf-8"?>
-<w:styles xmlns:mc="http://schemas.openxmlformats.org/markup-compatibility/2006" xmlns:r="http://schemas.openxmlformats.org/officeDocument/2006/relationships" xmlns:w="http://schemas.openxmlformats.org/wordprocessingml/2006/main" xmlns:w14="http://schemas.microsoft.com/office/word/2010/wordml" xmlns:w15="http://schemas.microsoft.com/office/word/2012/wordml" xmlns:w16cex="http://schemas.microsoft.com/office/word/2018/wordml/cex" xmlns:w16cid="http://schemas.microsoft.com/office/word/2016/wordml/cid" xmlns:w16="http://schemas.microsoft.com/office/word/2018/wordml" xmlns:w16se="http://schemas.microsoft.com/office/word/2015/wordml/symex" mc:Ignorable="w14 w15 w16se w16cid w16 w16cex">
+<w:styles xmlns:mc="http://schemas.openxmlformats.org/markup-compatibility/2006" xmlns:r="http://schemas.openxmlformats.org/officeDocument/2006/relationships" xmlns:w="http://schemas.openxmlformats.org/wordprocessingml/2006/main" xmlns:w14="http://schemas.microsoft.com/office/word/2010/wordml" xmlns:w15="http://schemas.microsoft.com/office/word/2012/wordml" xmlns:w16cid="http://schemas.microsoft.com/office/word/2016/wordml/cid" xmlns:w16se="http://schemas.microsoft.com/office/word/2015/wordml/symex" mc:Ignorable="w14 w15 w16se w16cid">
   <w:docDefaults>
     <w:rPrDefault>
       <w:rPr>

</xml_diff>